<commit_message>
УП Pract 16 PSD && DOCX fixed
</commit_message>
<xml_diff>
--- a/Course II/УП/Pract 16/Практическая работа №16.docx
+++ b/Course II/УП/Pract 16/Практическая работа №16.docx
@@ -1905,10 +1905,10 @@
           <w:lang w:eastAsia="ru-RU"/>
         </w:rPr>
         <w:drawing>
-          <wp:inline distT="0" distB="0" distL="0" distR="0" wp14:anchorId="7CC64A2A" wp14:editId="03367A39">
-            <wp:extent cx="6210015" cy="9581969"/>
-            <wp:effectExtent l="0" t="0" r="0" b="0"/>
-            <wp:docPr id="8" name="Рисунок 8" descr="../../../../../Desktop/Pract%2016/file_out.png"/>
+          <wp:inline distT="0" distB="0" distL="0" distR="0" wp14:anchorId="1921C852" wp14:editId="7909C9EC">
+            <wp:extent cx="5209237" cy="9467669"/>
+            <wp:effectExtent l="0" t="0" r="0" b="6985"/>
+            <wp:docPr id="12" name="Рисунок 12" descr="../../../../../Desktop/Pract16%20file_out.png"/>
             <wp:cNvGraphicFramePr>
               <a:graphicFrameLocks xmlns:a="http://schemas.openxmlformats.org/drawingml/2006/main" noChangeAspect="1"/>
             </wp:cNvGraphicFramePr>
@@ -1916,7 +1916,7 @@
               <a:graphicData uri="http://schemas.openxmlformats.org/drawingml/2006/picture">
                 <pic:pic xmlns:pic="http://schemas.openxmlformats.org/drawingml/2006/picture">
                   <pic:nvPicPr>
-                    <pic:cNvPr id="0" name="Picture 8" descr="../../../../../Desktop/Pract%2016/file_out.png"/>
+                    <pic:cNvPr id="0" name="Picture 1" descr="../../../../../Desktop/Pract16%20file_out.png"/>
                     <pic:cNvPicPr>
                       <a:picLocks noChangeAspect="1" noChangeArrowheads="1"/>
                     </pic:cNvPicPr>
@@ -1937,7 +1937,7 @@
                   <pic:spPr bwMode="auto">
                     <a:xfrm>
                       <a:off x="0" y="0"/>
-                      <a:ext cx="6219725" cy="9596951"/>
+                      <a:ext cx="5209237" cy="9467669"/>
                     </a:xfrm>
                     <a:prstGeom prst="rect">
                       <a:avLst/>
@@ -1953,6 +1953,8 @@
           </wp:inline>
         </w:drawing>
       </w:r>
+      <w:bookmarkStart w:id="0" w:name="_GoBack"/>
+      <w:bookmarkEnd w:id="0"/>
     </w:p>
     <w:p>
       <w:pPr>
@@ -2098,7 +2100,6 @@
         <w:rPr>
           <w:rFonts w:ascii="Times New Roman" w:hAnsi="Times New Roman" w:cs="Times New Roman"/>
           <w:sz w:val="32"/>
-          <w:lang w:val="en-US"/>
         </w:rPr>
       </w:pPr>
       <w:r>
@@ -2113,7 +2114,6 @@
         <w:rPr>
           <w:rFonts w:ascii="Times New Roman" w:hAnsi="Times New Roman" w:cs="Times New Roman"/>
           <w:sz w:val="32"/>
-          <w:lang w:val="en-US"/>
         </w:rPr>
         <w:t xml:space="preserve"> </w:t>
       </w:r>
@@ -2128,7 +2128,6 @@
         <w:rPr>
           <w:rFonts w:ascii="Times New Roman" w:hAnsi="Times New Roman" w:cs="Times New Roman"/>
           <w:sz w:val="32"/>
-          <w:lang w:val="en-US"/>
         </w:rPr>
         <w:t xml:space="preserve"> </w:t>
       </w:r>
@@ -2143,7 +2142,6 @@
         <w:rPr>
           <w:rFonts w:ascii="Times New Roman" w:hAnsi="Times New Roman" w:cs="Times New Roman"/>
           <w:sz w:val="32"/>
-          <w:lang w:val="en-US"/>
         </w:rPr>
         <w:t>:</w:t>
       </w:r>
@@ -2155,7 +2153,7 @@
           <w:color w:val="000000"/>
           <w:sz w:val="20"/>
           <w:szCs w:val="20"/>
-          <w:lang w:val="en-US" w:eastAsia="ru-RU"/>
+          <w:lang w:eastAsia="ru-RU"/>
         </w:rPr>
       </w:pPr>
     </w:p>
@@ -11958,7 +11956,31 @@
           <w:szCs w:val="20"/>
           <w:lang w:eastAsia="ru-RU"/>
         </w:rPr>
-        <w:t>Ввод матрицы</w:t>
+        <w:t>Ввод</w:t>
+      </w:r>
+      <w:r>
+        <w:rPr>
+          <w:rFonts w:ascii="Menlo" w:hAnsi="Menlo" w:cs="Menlo"/>
+          <w:b/>
+          <w:bCs/>
+          <w:color w:val="008000"/>
+          <w:sz w:val="20"/>
+          <w:szCs w:val="20"/>
+          <w:lang w:val="en-US" w:eastAsia="ru-RU"/>
+        </w:rPr>
+        <w:t xml:space="preserve"> </w:t>
+      </w:r>
+      <w:r>
+        <w:rPr>
+          <w:rFonts w:ascii="Menlo" w:hAnsi="Menlo" w:cs="Menlo"/>
+          <w:b/>
+          <w:bCs/>
+          <w:color w:val="008000"/>
+          <w:sz w:val="20"/>
+          <w:szCs w:val="20"/>
+          <w:lang w:eastAsia="ru-RU"/>
+        </w:rPr>
+        <w:t>матрицы</w:t>
       </w:r>
       <w:r>
         <w:rPr>
@@ -11968,8 +11990,68 @@
           <w:color w:val="000080"/>
           <w:sz w:val="20"/>
           <w:szCs w:val="20"/>
+          <w:lang w:val="en-US" w:eastAsia="ru-RU"/>
+        </w:rPr>
+        <w:t>\n</w:t>
+      </w:r>
+      <w:r>
+        <w:rPr>
+          <w:rFonts w:ascii="Menlo" w:hAnsi="Menlo" w:cs="Menlo"/>
+          <w:b/>
+          <w:bCs/>
+          <w:color w:val="008000"/>
+          <w:sz w:val="20"/>
+          <w:szCs w:val="20"/>
+          <w:lang w:val="en-US" w:eastAsia="ru-RU"/>
+        </w:rPr>
+        <w:t xml:space="preserve">2. </w:t>
+      </w:r>
+      <w:r>
+        <w:rPr>
+          <w:rFonts w:ascii="Menlo" w:hAnsi="Menlo" w:cs="Menlo"/>
+          <w:b/>
+          <w:bCs/>
+          <w:color w:val="008000"/>
+          <w:sz w:val="20"/>
+          <w:szCs w:val="20"/>
           <w:lang w:eastAsia="ru-RU"/>
         </w:rPr>
+        <w:t>Вывод</w:t>
+      </w:r>
+      <w:r>
+        <w:rPr>
+          <w:rFonts w:ascii="Menlo" w:hAnsi="Menlo" w:cs="Menlo"/>
+          <w:b/>
+          <w:bCs/>
+          <w:color w:val="008000"/>
+          <w:sz w:val="20"/>
+          <w:szCs w:val="20"/>
+          <w:lang w:val="en-US" w:eastAsia="ru-RU"/>
+        </w:rPr>
+        <w:t xml:space="preserve"> </w:t>
+      </w:r>
+      <w:r>
+        <w:rPr>
+          <w:rFonts w:ascii="Menlo" w:hAnsi="Menlo" w:cs="Menlo"/>
+          <w:b/>
+          <w:bCs/>
+          <w:color w:val="008000"/>
+          <w:sz w:val="20"/>
+          <w:szCs w:val="20"/>
+          <w:lang w:eastAsia="ru-RU"/>
+        </w:rPr>
+        <w:t>матрицы</w:t>
+      </w:r>
+      <w:r>
+        <w:rPr>
+          <w:rFonts w:ascii="Menlo" w:hAnsi="Menlo" w:cs="Menlo"/>
+          <w:b/>
+          <w:bCs/>
+          <w:color w:val="000080"/>
+          <w:sz w:val="20"/>
+          <w:szCs w:val="20"/>
+          <w:lang w:val="en-US" w:eastAsia="ru-RU"/>
+        </w:rPr>
         <w:t>\n</w:t>
       </w:r>
       <w:r>
@@ -11980,9 +12062,93 @@
           <w:color w:val="008000"/>
           <w:sz w:val="20"/>
           <w:szCs w:val="20"/>
+          <w:lang w:val="en-US" w:eastAsia="ru-RU"/>
+        </w:rPr>
+        <w:t xml:space="preserve">3. </w:t>
+      </w:r>
+      <w:r>
+        <w:rPr>
+          <w:rFonts w:ascii="Menlo" w:hAnsi="Menlo" w:cs="Menlo"/>
+          <w:b/>
+          <w:bCs/>
+          <w:color w:val="008000"/>
+          <w:sz w:val="20"/>
+          <w:szCs w:val="20"/>
           <w:lang w:eastAsia="ru-RU"/>
         </w:rPr>
-        <w:t>2. Вывод матрицы</w:t>
+        <w:t>Проверка</w:t>
+      </w:r>
+      <w:r>
+        <w:rPr>
+          <w:rFonts w:ascii="Menlo" w:hAnsi="Menlo" w:cs="Menlo"/>
+          <w:b/>
+          <w:bCs/>
+          <w:color w:val="008000"/>
+          <w:sz w:val="20"/>
+          <w:szCs w:val="20"/>
+          <w:lang w:val="en-US" w:eastAsia="ru-RU"/>
+        </w:rPr>
+        <w:t xml:space="preserve"> </w:t>
+      </w:r>
+      <w:r>
+        <w:rPr>
+          <w:rFonts w:ascii="Menlo" w:hAnsi="Menlo" w:cs="Menlo"/>
+          <w:b/>
+          <w:bCs/>
+          <w:color w:val="008000"/>
+          <w:sz w:val="20"/>
+          <w:szCs w:val="20"/>
+          <w:lang w:eastAsia="ru-RU"/>
+        </w:rPr>
+        <w:t>на</w:t>
+      </w:r>
+      <w:r>
+        <w:rPr>
+          <w:rFonts w:ascii="Menlo" w:hAnsi="Menlo" w:cs="Menlo"/>
+          <w:b/>
+          <w:bCs/>
+          <w:color w:val="008000"/>
+          <w:sz w:val="20"/>
+          <w:szCs w:val="20"/>
+          <w:lang w:val="en-US" w:eastAsia="ru-RU"/>
+        </w:rPr>
+        <w:t xml:space="preserve"> </w:t>
+      </w:r>
+      <w:r>
+        <w:rPr>
+          <w:rFonts w:ascii="Menlo" w:hAnsi="Menlo" w:cs="Menlo"/>
+          <w:b/>
+          <w:bCs/>
+          <w:color w:val="008000"/>
+          <w:sz w:val="20"/>
+          <w:szCs w:val="20"/>
+          <w:lang w:eastAsia="ru-RU"/>
+        </w:rPr>
+        <w:t>существование</w:t>
+      </w:r>
+      <w:r>
+        <w:rPr>
+          <w:rFonts w:ascii="Menlo" w:hAnsi="Menlo" w:cs="Menlo"/>
+          <w:b/>
+          <w:bCs/>
+          <w:color w:val="008000"/>
+          <w:sz w:val="20"/>
+          <w:szCs w:val="20"/>
+          <w:lang w:val="en-US" w:eastAsia="ru-RU"/>
+        </w:rPr>
+        <w:t xml:space="preserve"> </w:t>
+      </w:r>
+      <w:r>
+        <w:rPr>
+          <w:rFonts w:ascii="Menlo" w:hAnsi="Menlo" w:cs="Menlo"/>
+          <w:b/>
+          <w:bCs/>
+          <w:color w:val="008000"/>
+          <w:sz w:val="20"/>
+          <w:szCs w:val="20"/>
+          <w:lang w:eastAsia="ru-RU"/>
+        </w:rPr>
+        <w:t>треугольников</w:t>
       </w:r>
       <w:r>
         <w:rPr>
@@ -11992,45 +12158,33 @@
           <w:color w:val="000080"/>
           <w:sz w:val="20"/>
           <w:szCs w:val="20"/>
+          <w:lang w:val="en-US" w:eastAsia="ru-RU"/>
+        </w:rPr>
+        <w:t>\n</w:t>
+      </w:r>
+      <w:r>
+        <w:rPr>
+          <w:rFonts w:ascii="Menlo" w:hAnsi="Menlo" w:cs="Menlo"/>
+          <w:b/>
+          <w:bCs/>
+          <w:color w:val="008000"/>
+          <w:sz w:val="20"/>
+          <w:szCs w:val="20"/>
+          <w:lang w:val="en-US" w:eastAsia="ru-RU"/>
+        </w:rPr>
+        <w:t xml:space="preserve">0. </w:t>
+      </w:r>
+      <w:r>
+        <w:rPr>
+          <w:rFonts w:ascii="Menlo" w:hAnsi="Menlo" w:cs="Menlo"/>
+          <w:b/>
+          <w:bCs/>
+          <w:color w:val="008000"/>
+          <w:sz w:val="20"/>
+          <w:szCs w:val="20"/>
           <w:lang w:eastAsia="ru-RU"/>
         </w:rPr>
-        <w:t>\n</w:t>
-      </w:r>
-      <w:r>
-        <w:rPr>
-          <w:rFonts w:ascii="Menlo" w:hAnsi="Menlo" w:cs="Menlo"/>
-          <w:b/>
-          <w:bCs/>
-          <w:color w:val="008000"/>
-          <w:sz w:val="20"/>
-          <w:szCs w:val="20"/>
-          <w:lang w:eastAsia="ru-RU"/>
-        </w:rPr>
-        <w:t>3. Проверка на существование треугольников</w:t>
-      </w:r>
-      <w:r>
-        <w:rPr>
-          <w:rFonts w:ascii="Menlo" w:hAnsi="Menlo" w:cs="Menlo"/>
-          <w:b/>
-          <w:bCs/>
-          <w:color w:val="000080"/>
-          <w:sz w:val="20"/>
-          <w:szCs w:val="20"/>
-          <w:lang w:eastAsia="ru-RU"/>
-        </w:rPr>
-        <w:t>\n</w:t>
-      </w:r>
-      <w:r>
-        <w:rPr>
-          <w:rFonts w:ascii="Menlo" w:hAnsi="Menlo" w:cs="Menlo"/>
-          <w:b/>
-          <w:bCs/>
-          <w:color w:val="008000"/>
-          <w:sz w:val="20"/>
-          <w:szCs w:val="20"/>
-          <w:lang w:eastAsia="ru-RU"/>
-        </w:rPr>
-        <w:t>0. Выход</w:t>
+        <w:t>Выход</w:t>
       </w:r>
       <w:r>
         <w:rPr>
@@ -13012,23 +13166,7 @@
           <w:sz w:val="24"/>
           <w:szCs w:val="24"/>
         </w:rPr>
-        <w:t xml:space="preserve">Ввод исходной матрицы </w:t>
-      </w:r>
-      <w:r>
-        <w:rPr>
-          <w:rFonts w:ascii="Times New Roman" w:hAnsi="Times New Roman" w:cs="Times New Roman"/>
-          <w:sz w:val="24"/>
-          <w:szCs w:val="24"/>
-        </w:rPr>
-        <w:t xml:space="preserve">вручную </w:t>
-      </w:r>
-      <w:r>
-        <w:rPr>
-          <w:rFonts w:ascii="Times New Roman" w:hAnsi="Times New Roman" w:cs="Times New Roman"/>
-          <w:sz w:val="24"/>
-          <w:szCs w:val="24"/>
-        </w:rPr>
-        <w:t>и ее вывод на экран</w:t>
+        <w:t>Ввод исходной матрицы вручную и ее вывод на экран</w:t>
       </w:r>
       <w:r>
         <w:rPr>
@@ -13220,23 +13358,7 @@
           <w:sz w:val="24"/>
           <w:szCs w:val="24"/>
         </w:rPr>
-        <w:t>г</w:t>
-      </w:r>
-      <w:r>
-        <w:rPr>
-          <w:rFonts w:ascii="Times New Roman" w:hAnsi="Times New Roman" w:cs="Times New Roman"/>
-          <w:sz w:val="24"/>
-          <w:szCs w:val="24"/>
-        </w:rPr>
-        <w:t xml:space="preserve">) Чтение </w:t>
-      </w:r>
-      <w:r>
-        <w:rPr>
-          <w:rFonts w:ascii="Times New Roman" w:hAnsi="Times New Roman" w:cs="Times New Roman"/>
-          <w:sz w:val="24"/>
-          <w:szCs w:val="24"/>
-        </w:rPr>
-        <w:t>матрицы из файла</w:t>
+        <w:t>г) Чтение матрицы из файла</w:t>
       </w:r>
       <w:r>
         <w:rPr>
@@ -13576,7 +13698,6 @@
           <w:szCs w:val="24"/>
         </w:rPr>
       </w:pPr>
-      <w:bookmarkStart w:id="0" w:name="_GoBack"/>
       <w:r>
         <w:rPr>
           <w:rFonts w:ascii="Times New Roman" w:hAnsi="Times New Roman" w:cs="Times New Roman"/>
@@ -13634,7 +13755,6 @@
           </wp:inline>
         </w:drawing>
       </w:r>
-      <w:bookmarkEnd w:id="0"/>
     </w:p>
     <w:sectPr>
       <w:pgSz w:w="11906" w:h="16838"/>

</xml_diff>